<commit_message>
modified usecases and JUnit tests
</commit_message>
<xml_diff>
--- a/Real Use Cases Master.docx
+++ b/Real Use Cases Master.docx
@@ -1838,7 +1838,6 @@
           <w:color w:val="000000"/>
           <w:spacing w:val="5"/>
         </w:rPr>
-        <w:lastRenderedPageBreak/>
         <w:t>4.</w:t>
       </w:r>
     </w:p>
@@ -2501,6 +2500,7 @@
           <w:b/>
           <w:color w:val="000000"/>
         </w:rPr>
+        <w:lastRenderedPageBreak/>
         <w:t xml:space="preserve">Acceptance tests: </w:t>
       </w:r>
       <w:r>
@@ -2515,15 +2515,7 @@
           <w:rFonts w:ascii="Helvetica" w:hAnsi="Helvetica"/>
           <w:color w:val="000000"/>
         </w:rPr>
-        <w:t xml:space="preserve"> question list is first created and a question is created. A picture is </w:t>
-      </w:r>
-      <w:r>
-        <w:rPr>
-          <w:rFonts w:ascii="Helvetica" w:hAnsi="Helvetica"/>
-          <w:color w:val="000000"/>
-        </w:rPr>
-        <w:lastRenderedPageBreak/>
-        <w:t xml:space="preserve">then created and added to the question and </w:t>
+        <w:t xml:space="preserve"> question list is first created and a question is created. A picture is then created and added to the question and </w:t>
       </w:r>
       <w:r>
         <w:rPr>
@@ -3114,6 +3106,7 @@
           <w:b/>
           <w:color w:val="000000"/>
         </w:rPr>
+        <w:lastRenderedPageBreak/>
         <w:t>Related Artifacts:</w:t>
       </w:r>
     </w:p>
@@ -3132,7 +3125,6 @@
           <w:b/>
           <w:color w:val="000000"/>
         </w:rPr>
-        <w:lastRenderedPageBreak/>
         <w:t>Notes:</w:t>
       </w:r>
       <w:r>
@@ -3747,6 +3739,7 @@
           <w:rFonts w:ascii="Helvetica" w:hAnsi="Helvetica"/>
           <w:color w:val="000000"/>
         </w:rPr>
+        <w:lastRenderedPageBreak/>
         <w:tab/>
       </w:r>
       <w:r>
@@ -3773,7 +3766,6 @@
           <w:b/>
           <w:color w:val="000000"/>
         </w:rPr>
-        <w:lastRenderedPageBreak/>
         <w:t xml:space="preserve">User Stories: </w:t>
       </w:r>
       <w:r>
@@ -3969,7 +3961,35 @@
           <w:rFonts w:ascii="Helvetica" w:hAnsi="Helvetica"/>
           <w:color w:val="000000"/>
         </w:rPr>
-        <w:t xml:space="preserve">Acceptance tests: In order to add a reply to a question or answer, there must be at least one question or answer. In order to test this use case, a question list is created and a question (without any errors) called question test is created. Then a reply (without errors) is added to the question.  Then the question is checked to see if there is a reply for it now. Then an answer is created (without errors) and a reply is created and added to the answer. Finally, the answer is added to the question and the question is added to the question list. To test Exception 4, a String with only whitespaces called </w:t>
+        <w:t>Acceptance tests</w:t>
+      </w:r>
+      <w:r>
+        <w:rPr>
+          <w:rFonts w:ascii="Helvetica" w:hAnsi="Helvetica"/>
+          <w:color w:val="000000"/>
+        </w:rPr>
+        <w:t xml:space="preserve">: </w:t>
+      </w:r>
+      <w:r>
+        <w:rPr>
+          <w:rFonts w:ascii="Helvetica" w:hAnsi="Helvetica"/>
+          <w:color w:val="000000"/>
+        </w:rPr>
+        <w:t>In order to test this use case, a question l</w:t>
+      </w:r>
+      <w:r>
+        <w:rPr>
+          <w:rFonts w:ascii="Helvetica" w:hAnsi="Helvetica"/>
+          <w:color w:val="000000"/>
+        </w:rPr>
+        <w:t xml:space="preserve">ist is created and a question </w:t>
+      </w:r>
+      <w:r>
+        <w:rPr>
+          <w:rFonts w:ascii="Helvetica" w:hAnsi="Helvetica"/>
+          <w:color w:val="000000"/>
+        </w:rPr>
+        <w:t xml:space="preserve">is created. Then a reply is added to the question.  Then the question is checked to see if there is a reply for it. Then an answer is created (without errors) and a reply is created and added to the answer. Finally, the answer is added to the question and the question is added to the question list. To test Exception 4, a String with only whitespaces called </w:t>
       </w:r>
       <w:proofErr w:type="spellStart"/>
       <w:r>
@@ -10565,7 +10585,14 @@
           <w:color w:val="000000"/>
         </w:rPr>
         <w:tab/>
-        <w:t>2. system displays “No network connection” message</w:t>
+        <w:t>2. S</w:t>
+      </w:r>
+      <w:r>
+        <w:rPr>
+          <w:rFonts w:ascii="Helvetica" w:hAnsi="Helvetica"/>
+          <w:color w:val="000000"/>
+        </w:rPr>
+        <w:t>ystem displays “No network connection” message</w:t>
       </w:r>
     </w:p>
     <w:p>
@@ -10608,7 +10635,14 @@
           <w:color w:val="000000"/>
         </w:rPr>
         <w:tab/>
-        <w:t>4. system pushes</w:t>
+        <w:t>4. S</w:t>
+      </w:r>
+      <w:r>
+        <w:rPr>
+          <w:rFonts w:ascii="Helvetica" w:hAnsi="Helvetica"/>
+          <w:color w:val="000000"/>
+        </w:rPr>
+        <w:t>ystem pushes</w:t>
       </w:r>
       <w:r>
         <w:rPr>
@@ -11133,7 +11167,14 @@
           <w:color w:val="000000"/>
         </w:rPr>
         <w:tab/>
-        <w:t>2. system displays his/her user name and wait for confirmation</w:t>
+        <w:t>2. S</w:t>
+      </w:r>
+      <w:r>
+        <w:rPr>
+          <w:rFonts w:ascii="Helvetica" w:hAnsi="Helvetica"/>
+          <w:color w:val="000000"/>
+        </w:rPr>
+        <w:t>ystem displays his/her user name and wait for confirmation</w:t>
       </w:r>
     </w:p>
     <w:p>
@@ -11176,7 +11217,14 @@
           <w:color w:val="000000"/>
         </w:rPr>
         <w:tab/>
-        <w:t>4. system set the username and will display it after every post made by this user</w:t>
+        <w:t>4. S</w:t>
+      </w:r>
+      <w:r>
+        <w:rPr>
+          <w:rFonts w:ascii="Helvetica" w:hAnsi="Helvetica"/>
+          <w:color w:val="000000"/>
+        </w:rPr>
+        <w:t>ystem set the username and will display it after every post made by this user</w:t>
       </w:r>
     </w:p>
     <w:p>
@@ -11464,17 +11512,15 @@
           <w:rFonts w:ascii="Helvetica" w:hAnsi="Helvetica"/>
           <w:color w:val="000000"/>
         </w:rPr>
-        <w:t xml:space="preserve">To test this, a test string ‘Paul’ is used to set the author in a </w:t>
-      </w:r>
-      <w:proofErr w:type="spellStart"/>
-      <w:r>
-        <w:rPr>
-          <w:rFonts w:ascii="Helvetica" w:hAnsi="Helvetica"/>
-          <w:color w:val="000000"/>
-        </w:rPr>
-        <w:t>questiontest</w:t>
-      </w:r>
-      <w:proofErr w:type="spellEnd"/>
+        <w:t xml:space="preserve">To test this, a </w:t>
+      </w:r>
+      <w:r>
+        <w:rPr>
+          <w:rFonts w:ascii="Helvetica" w:hAnsi="Helvetica"/>
+          <w:color w:val="000000"/>
+        </w:rPr>
+        <w:t>method and test string ‘Paul’ are used to set the username of an author</w:t>
+      </w:r>
       <w:r>
         <w:rPr>
           <w:rFonts w:ascii="Helvetica" w:hAnsi="Helvetica"/>
@@ -11497,23 +11543,21 @@
           <w:rFonts w:ascii="Helvetica" w:hAnsi="Helvetica"/>
           <w:color w:val="000000"/>
         </w:rPr>
-        <w:t xml:space="preserve">After setting the author, we check if the author set is ‘Paul’, we do not explicitly check if the author is set to anonymous because it is the same as checking if it is set to ‘Paul’.  Then the same test is repeated again but this time instead of setting the author to a question it is checking if the </w:t>
-      </w:r>
-      <w:proofErr w:type="spellStart"/>
-      <w:r>
-        <w:rPr>
-          <w:rFonts w:ascii="Helvetica" w:hAnsi="Helvetica"/>
-          <w:color w:val="000000"/>
-        </w:rPr>
-        <w:t>auther</w:t>
-      </w:r>
-      <w:proofErr w:type="spellEnd"/>
-      <w:r>
-        <w:rPr>
-          <w:rFonts w:ascii="Helvetica" w:hAnsi="Helvetica"/>
-          <w:color w:val="000000"/>
-        </w:rPr>
-        <w:t xml:space="preserve"> is properly set to an answer.</w:t>
+        <w:t>After setting the author, we check if the author set is ‘Paul’, we do not explicitly check if the author is set to anonymous because it is the same as checking if it is set to ‘Paul’.  Then the same test is repeated again but this time instead of setting the author to a ques</w:t>
+      </w:r>
+      <w:r>
+        <w:rPr>
+          <w:rFonts w:ascii="Helvetica" w:hAnsi="Helvetica"/>
+          <w:color w:val="000000"/>
+        </w:rPr>
+        <w:t>tion it is checking if the autho</w:t>
+      </w:r>
+      <w:r>
+        <w:rPr>
+          <w:rFonts w:ascii="Helvetica" w:hAnsi="Helvetica"/>
+          <w:color w:val="000000"/>
+        </w:rPr>
+        <w:t>r is properly set to an answer.</w:t>
       </w:r>
     </w:p>
     <w:sectPr>
@@ -11846,6 +11890,7 @@
   <w:style w:type="paragraph" w:default="1" w:styleId="Normal">
     <w:name w:val="Normal"/>
     <w:qFormat/>
+    <w:rsid w:val="0090192B"/>
   </w:style>
   <w:style w:type="character" w:default="1" w:styleId="DefaultParagraphFont">
     <w:name w:val="Default Paragraph Font"/>

</xml_diff>